<commit_message>
we change all lines of the text
</commit_message>
<xml_diff>
--- a/df.docx
+++ b/df.docx
@@ -5,17 +5,554 @@
     <w:p>
       <w:pPr>
         <w:rPr>
-          <w:lang w:val="en-US"/>
+          <w:lang w:val="ru-RU"/>
         </w:rPr>
       </w:pPr>
       <w:r>
         <w:rPr>
-          <w:lang w:val="en-US"/>
-        </w:rPr>
-        <w:t>sdfdsfsdfsdf</w:t>
+          <w:lang w:val="ru-RU"/>
+        </w:rPr>
+        <w:t xml:space="preserve">4 </w:t>
+      </w:r>
+      <w:proofErr w:type="spellStart"/>
+      <w:r>
+        <w:rPr>
+          <w:lang w:val="ru-RU"/>
+        </w:rPr>
+        <w:t>rules</w:t>
+      </w:r>
+      <w:proofErr w:type="spellEnd"/>
+      <w:r>
+        <w:rPr>
+          <w:lang w:val="ru-RU"/>
+        </w:rPr>
+        <w:t xml:space="preserve"> </w:t>
+      </w:r>
+      <w:proofErr w:type="spellStart"/>
+      <w:r>
+        <w:rPr>
+          <w:lang w:val="ru-RU"/>
+        </w:rPr>
+        <w:t>for</w:t>
+      </w:r>
+      <w:proofErr w:type="spellEnd"/>
+      <w:r>
+        <w:rPr>
+          <w:lang w:val="ru-RU"/>
+        </w:rPr>
+        <w:t xml:space="preserve"> </w:t>
+      </w:r>
+      <w:proofErr w:type="spellStart"/>
+      <w:r>
+        <w:rPr>
+          <w:lang w:val="ru-RU"/>
+        </w:rPr>
+        <w:t>achieving</w:t>
+      </w:r>
+      <w:proofErr w:type="spellEnd"/>
+      <w:r>
+        <w:rPr>
+          <w:lang w:val="ru-RU"/>
+        </w:rPr>
+        <w:t xml:space="preserve"> </w:t>
+      </w:r>
+      <w:proofErr w:type="spellStart"/>
+      <w:r>
+        <w:rPr>
+          <w:lang w:val="ru-RU"/>
+        </w:rPr>
+        <w:t>the</w:t>
+      </w:r>
+      <w:proofErr w:type="spellEnd"/>
+      <w:r>
+        <w:rPr>
+          <w:lang w:val="ru-RU"/>
+        </w:rPr>
+        <w:t xml:space="preserve"> </w:t>
+      </w:r>
+      <w:proofErr w:type="spellStart"/>
+      <w:r>
+        <w:rPr>
+          <w:lang w:val="ru-RU"/>
+        </w:rPr>
+        <w:t>goal</w:t>
+      </w:r>
+      <w:proofErr w:type="spellEnd"/>
+      <w:r>
+        <w:rPr>
+          <w:lang w:val="ru-RU"/>
+        </w:rPr>
+        <w:t>:</w:t>
+      </w:r>
+    </w:p>
+    <w:p>
+      <w:pPr>
+        <w:rPr>
+          <w:lang w:val="ru-RU"/>
+        </w:rPr>
+      </w:pPr>
+      <w:r>
+        <w:rPr>
+          <w:lang w:val="ru-RU"/>
+        </w:rPr>
+        <w:t>1.</w:t>
+      </w:r>
+      <w:r>
+        <w:rPr>
+          <w:lang w:val="ru-RU"/>
+        </w:rPr>
+        <w:tab/>
+        <w:t xml:space="preserve">5 </w:t>
+      </w:r>
+      <w:proofErr w:type="spellStart"/>
+      <w:r>
+        <w:rPr>
+          <w:lang w:val="ru-RU"/>
+        </w:rPr>
+        <w:t>second</w:t>
+      </w:r>
+      <w:proofErr w:type="spellEnd"/>
+      <w:r>
+        <w:rPr>
+          <w:lang w:val="ru-RU"/>
+        </w:rPr>
+        <w:t xml:space="preserve"> </w:t>
+      </w:r>
+      <w:proofErr w:type="spellStart"/>
+      <w:r>
+        <w:rPr>
+          <w:lang w:val="ru-RU"/>
+        </w:rPr>
+        <w:t>rule</w:t>
+      </w:r>
+      <w:proofErr w:type="spellEnd"/>
+    </w:p>
+    <w:p>
+      <w:pPr>
+        <w:rPr>
+          <w:lang w:val="ru-RU"/>
+        </w:rPr>
+      </w:pPr>
+      <w:r>
+        <w:rPr>
+          <w:lang w:val="ru-RU"/>
+        </w:rPr>
+        <w:t>2.</w:t>
+      </w:r>
+      <w:r>
+        <w:rPr>
+          <w:lang w:val="ru-RU"/>
+        </w:rPr>
+        <w:tab/>
+      </w:r>
+      <w:proofErr w:type="spellStart"/>
+      <w:r>
+        <w:rPr>
+          <w:lang w:val="ru-RU"/>
+        </w:rPr>
+        <w:t>Surround</w:t>
+      </w:r>
+      <w:proofErr w:type="spellEnd"/>
+      <w:r>
+        <w:rPr>
+          <w:lang w:val="ru-RU"/>
+        </w:rPr>
+        <w:t xml:space="preserve"> </w:t>
+      </w:r>
+      <w:proofErr w:type="spellStart"/>
+      <w:r>
+        <w:rPr>
+          <w:lang w:val="ru-RU"/>
+        </w:rPr>
+        <w:t>yourself</w:t>
+      </w:r>
+      <w:proofErr w:type="spellEnd"/>
+      <w:r>
+        <w:rPr>
+          <w:lang w:val="ru-RU"/>
+        </w:rPr>
+        <w:t xml:space="preserve"> </w:t>
+      </w:r>
+      <w:proofErr w:type="spellStart"/>
+      <w:r>
+        <w:rPr>
+          <w:lang w:val="ru-RU"/>
+        </w:rPr>
+        <w:t>with</w:t>
+      </w:r>
+      <w:proofErr w:type="spellEnd"/>
+      <w:r>
+        <w:rPr>
+          <w:lang w:val="ru-RU"/>
+        </w:rPr>
+        <w:t xml:space="preserve"> </w:t>
+      </w:r>
+      <w:proofErr w:type="spellStart"/>
+      <w:r>
+        <w:rPr>
+          <w:lang w:val="ru-RU"/>
+        </w:rPr>
+        <w:t>people</w:t>
+      </w:r>
+      <w:proofErr w:type="spellEnd"/>
+      <w:r>
+        <w:rPr>
+          <w:lang w:val="ru-RU"/>
+        </w:rPr>
+        <w:t xml:space="preserve"> </w:t>
+      </w:r>
+      <w:proofErr w:type="spellStart"/>
+      <w:r>
+        <w:rPr>
+          <w:lang w:val="ru-RU"/>
+        </w:rPr>
+        <w:t>who</w:t>
+      </w:r>
+      <w:proofErr w:type="spellEnd"/>
+      <w:r>
+        <w:rPr>
+          <w:lang w:val="ru-RU"/>
+        </w:rPr>
+        <w:t xml:space="preserve"> </w:t>
+      </w:r>
+      <w:proofErr w:type="spellStart"/>
+      <w:r>
+        <w:rPr>
+          <w:lang w:val="ru-RU"/>
+        </w:rPr>
+        <w:t>are</w:t>
+      </w:r>
+      <w:proofErr w:type="spellEnd"/>
+      <w:r>
+        <w:rPr>
+          <w:lang w:val="ru-RU"/>
+        </w:rPr>
+        <w:t xml:space="preserve"> </w:t>
+      </w:r>
+      <w:proofErr w:type="spellStart"/>
+      <w:r>
+        <w:rPr>
+          <w:lang w:val="ru-RU"/>
+        </w:rPr>
+        <w:t>trying</w:t>
+      </w:r>
+      <w:proofErr w:type="spellEnd"/>
+      <w:r>
+        <w:rPr>
+          <w:lang w:val="ru-RU"/>
+        </w:rPr>
+        <w:t xml:space="preserve"> </w:t>
+      </w:r>
+      <w:proofErr w:type="spellStart"/>
+      <w:r>
+        <w:rPr>
+          <w:lang w:val="ru-RU"/>
+        </w:rPr>
+        <w:t>to</w:t>
+      </w:r>
+      <w:proofErr w:type="spellEnd"/>
+      <w:r>
+        <w:rPr>
+          <w:lang w:val="ru-RU"/>
+        </w:rPr>
+        <w:t xml:space="preserve"> </w:t>
+      </w:r>
+      <w:proofErr w:type="spellStart"/>
+      <w:r>
+        <w:rPr>
+          <w:lang w:val="ru-RU"/>
+        </w:rPr>
+        <w:t>achieve</w:t>
+      </w:r>
+      <w:proofErr w:type="spellEnd"/>
+      <w:r>
+        <w:rPr>
+          <w:lang w:val="ru-RU"/>
+        </w:rPr>
+        <w:t xml:space="preserve"> </w:t>
+      </w:r>
+      <w:proofErr w:type="spellStart"/>
+      <w:r>
+        <w:rPr>
+          <w:lang w:val="ru-RU"/>
+        </w:rPr>
+        <w:t>the</w:t>
+      </w:r>
+      <w:proofErr w:type="spellEnd"/>
+      <w:r>
+        <w:rPr>
+          <w:lang w:val="ru-RU"/>
+        </w:rPr>
+        <w:t xml:space="preserve"> </w:t>
+      </w:r>
+      <w:proofErr w:type="spellStart"/>
+      <w:r>
+        <w:rPr>
+          <w:lang w:val="ru-RU"/>
+        </w:rPr>
+        <w:t>same</w:t>
+      </w:r>
+      <w:proofErr w:type="spellEnd"/>
+      <w:r>
+        <w:rPr>
+          <w:lang w:val="ru-RU"/>
+        </w:rPr>
+        <w:t xml:space="preserve"> </w:t>
+      </w:r>
+      <w:proofErr w:type="spellStart"/>
+      <w:r>
+        <w:rPr>
+          <w:lang w:val="ru-RU"/>
+        </w:rPr>
+        <w:t>goal</w:t>
+      </w:r>
+      <w:proofErr w:type="spellEnd"/>
+    </w:p>
+    <w:p>
+      <w:pPr>
+        <w:rPr>
+          <w:lang w:val="ru-RU"/>
+        </w:rPr>
+      </w:pPr>
+      <w:r>
+        <w:rPr>
+          <w:lang w:val="ru-RU"/>
+        </w:rPr>
+        <w:t>3.</w:t>
+      </w:r>
+      <w:r>
+        <w:rPr>
+          <w:lang w:val="ru-RU"/>
+        </w:rPr>
+        <w:tab/>
+      </w:r>
+      <w:proofErr w:type="spellStart"/>
+      <w:r>
+        <w:rPr>
+          <w:lang w:val="ru-RU"/>
+        </w:rPr>
+        <w:t>To</w:t>
+      </w:r>
+      <w:proofErr w:type="spellEnd"/>
+      <w:r>
+        <w:rPr>
+          <w:lang w:val="ru-RU"/>
+        </w:rPr>
+        <w:t xml:space="preserve"> </w:t>
+      </w:r>
+      <w:proofErr w:type="spellStart"/>
+      <w:r>
+        <w:rPr>
+          <w:lang w:val="ru-RU"/>
+        </w:rPr>
+        <w:t>do</w:t>
+      </w:r>
+      <w:proofErr w:type="spellEnd"/>
+      <w:r>
+        <w:rPr>
+          <w:lang w:val="ru-RU"/>
+        </w:rPr>
+        <w:t xml:space="preserve"> </w:t>
+      </w:r>
+      <w:proofErr w:type="spellStart"/>
+      <w:r>
+        <w:rPr>
+          <w:lang w:val="ru-RU"/>
+        </w:rPr>
+        <w:t>so</w:t>
+      </w:r>
+      <w:proofErr w:type="spellEnd"/>
+      <w:r>
+        <w:rPr>
+          <w:lang w:val="ru-RU"/>
+        </w:rPr>
+        <w:t xml:space="preserve">, </w:t>
+      </w:r>
+      <w:proofErr w:type="spellStart"/>
+      <w:r>
+        <w:rPr>
+          <w:lang w:val="ru-RU"/>
+        </w:rPr>
+        <w:t>you</w:t>
+      </w:r>
+      <w:proofErr w:type="spellEnd"/>
+      <w:r>
+        <w:rPr>
+          <w:lang w:val="ru-RU"/>
+        </w:rPr>
+        <w:t xml:space="preserve"> </w:t>
+      </w:r>
+      <w:proofErr w:type="spellStart"/>
+      <w:r>
+        <w:rPr>
+          <w:lang w:val="ru-RU"/>
+        </w:rPr>
+        <w:t>liked</w:t>
+      </w:r>
+      <w:proofErr w:type="spellEnd"/>
+    </w:p>
+    <w:p>
+      <w:pPr>
+        <w:rPr>
+          <w:lang w:val="ru-RU"/>
+        </w:rPr>
+      </w:pPr>
+      <w:r>
+        <w:rPr>
+          <w:lang w:val="ru-RU"/>
+        </w:rPr>
+        <w:t>4.</w:t>
+      </w:r>
+      <w:r>
+        <w:rPr>
+          <w:lang w:val="ru-RU"/>
+        </w:rPr>
+        <w:tab/>
+      </w:r>
+      <w:proofErr w:type="spellStart"/>
+      <w:r>
+        <w:rPr>
+          <w:lang w:val="ru-RU"/>
+        </w:rPr>
+        <w:t>Break</w:t>
+      </w:r>
+      <w:proofErr w:type="spellEnd"/>
+      <w:r>
+        <w:rPr>
+          <w:lang w:val="ru-RU"/>
+        </w:rPr>
+        <w:t xml:space="preserve"> </w:t>
+      </w:r>
+      <w:proofErr w:type="spellStart"/>
+      <w:r>
+        <w:rPr>
+          <w:lang w:val="ru-RU"/>
+        </w:rPr>
+        <w:t>down</w:t>
+      </w:r>
+      <w:proofErr w:type="spellEnd"/>
+      <w:r>
+        <w:rPr>
+          <w:lang w:val="ru-RU"/>
+        </w:rPr>
+        <w:t xml:space="preserve"> </w:t>
+      </w:r>
+      <w:proofErr w:type="spellStart"/>
+      <w:r>
+        <w:rPr>
+          <w:lang w:val="ru-RU"/>
+        </w:rPr>
+        <w:t>goals</w:t>
+      </w:r>
+      <w:proofErr w:type="spellEnd"/>
+      <w:r>
+        <w:rPr>
+          <w:lang w:val="ru-RU"/>
+        </w:rPr>
+        <w:t xml:space="preserve"> </w:t>
+      </w:r>
+      <w:proofErr w:type="spellStart"/>
+      <w:r>
+        <w:rPr>
+          <w:lang w:val="ru-RU"/>
+        </w:rPr>
+        <w:t>into</w:t>
+      </w:r>
+      <w:proofErr w:type="spellEnd"/>
+      <w:r>
+        <w:rPr>
+          <w:lang w:val="ru-RU"/>
+        </w:rPr>
+        <w:t xml:space="preserve"> </w:t>
+      </w:r>
+      <w:proofErr w:type="spellStart"/>
+      <w:r>
+        <w:rPr>
+          <w:lang w:val="ru-RU"/>
+        </w:rPr>
+        <w:t>small</w:t>
+      </w:r>
+      <w:proofErr w:type="spellEnd"/>
+      <w:r>
+        <w:rPr>
+          <w:lang w:val="ru-RU"/>
+        </w:rPr>
+        <w:t xml:space="preserve"> </w:t>
+      </w:r>
+      <w:proofErr w:type="spellStart"/>
+      <w:r>
+        <w:rPr>
+          <w:lang w:val="ru-RU"/>
+        </w:rPr>
+        <w:t>tasks</w:t>
+      </w:r>
+      <w:proofErr w:type="spellEnd"/>
+    </w:p>
+    <w:p>
+      <w:r>
+        <w:rPr>
+          <w:lang w:val="ru-RU"/>
+        </w:rPr>
+        <w:t>5.</w:t>
+      </w:r>
+      <w:r>
+        <w:rPr>
+          <w:lang w:val="ru-RU"/>
+        </w:rPr>
+        <w:tab/>
+      </w:r>
+      <w:proofErr w:type="spellStart"/>
+      <w:r>
+        <w:rPr>
+          <w:lang w:val="ru-RU"/>
+        </w:rPr>
+        <w:t>Sleep</w:t>
+      </w:r>
+      <w:proofErr w:type="spellEnd"/>
+      <w:r>
+        <w:rPr>
+          <w:lang w:val="ru-RU"/>
+        </w:rPr>
+        <w:t xml:space="preserve"> </w:t>
+      </w:r>
+      <w:proofErr w:type="spellStart"/>
+      <w:r>
+        <w:rPr>
+          <w:lang w:val="ru-RU"/>
+        </w:rPr>
+        <w:t>well</w:t>
+      </w:r>
+      <w:proofErr w:type="spellEnd"/>
+      <w:r>
+        <w:rPr>
+          <w:lang w:val="ru-RU"/>
+        </w:rPr>
+        <w:t xml:space="preserve"> </w:t>
+      </w:r>
+      <w:proofErr w:type="spellStart"/>
+      <w:r>
+        <w:rPr>
+          <w:lang w:val="ru-RU"/>
+        </w:rPr>
+        <w:t>and</w:t>
+      </w:r>
+      <w:proofErr w:type="spellEnd"/>
+      <w:r>
+        <w:rPr>
+          <w:lang w:val="ru-RU"/>
+        </w:rPr>
+        <w:t xml:space="preserve"> </w:t>
+      </w:r>
+      <w:proofErr w:type="spellStart"/>
+      <w:r>
+        <w:rPr>
+          <w:lang w:val="ru-RU"/>
+        </w:rPr>
+        <w:t>eat</w:t>
       </w:r>
       <w:bookmarkStart w:id="0" w:name="_GoBack"/>
       <w:bookmarkEnd w:id="0"/>
+      <w:proofErr w:type="spellEnd"/>
     </w:p>
     <w:sectPr>
       <w:pgSz w:w="11906" w:h="16838"/>
@@ -25,6 +562,103 @@
     </w:sectPr>
   </w:body>
 </w:document>
+</file>
+
+<file path=word/numbering.xml><?xml version="1.0" encoding="utf-8"?>
+<w:numbering xmlns:wpc="http://schemas.microsoft.com/office/word/2010/wordprocessingCanvas" xmlns:cx="http://schemas.microsoft.com/office/drawing/2014/chartex" xmlns:cx1="http://schemas.microsoft.com/office/drawing/2015/9/8/chartex" xmlns:cx2="http://schemas.microsoft.com/office/drawing/2015/10/21/chartex" xmlns:cx3="http://schemas.microsoft.com/office/drawing/2016/5/9/chartex" xmlns:cx4="http://schemas.microsoft.com/office/drawing/2016/5/10/chartex" xmlns:cx5="http://schemas.microsoft.com/office/drawing/2016/5/11/chartex" xmlns:cx6="http://schemas.microsoft.com/office/drawing/2016/5/12/chartex" xmlns:cx7="http://schemas.microsoft.com/office/drawing/2016/5/13/chartex" xmlns:cx8="http://schemas.microsoft.com/office/drawing/2016/5/14/chartex" xmlns:mc="http://schemas.openxmlformats.org/markup-compatibility/2006" xmlns:aink="http://schemas.microsoft.com/office/drawing/2016/ink" xmlns:am3d="http://schemas.microsoft.com/office/drawing/2017/model3d" xmlns:o="urn:schemas-microsoft-com:office:office" xmlns:r="http://schemas.openxmlformats.org/officeDocument/2006/relationships" xmlns:m="http://schemas.openxmlformats.org/officeDocument/2006/math" xmlns:v="urn:schemas-microsoft-com:vml" xmlns:wp14="http://schemas.microsoft.com/office/word/2010/wordprocessingDrawing" xmlns:wp="http://schemas.openxmlformats.org/drawingml/2006/wordprocessingDrawing" xmlns:w10="urn:schemas-microsoft-com:office:word" xmlns:w="http://schemas.openxmlformats.org/wordprocessingml/2006/main" xmlns:w14="http://schemas.microsoft.com/office/word/2010/wordml" xmlns:w15="http://schemas.microsoft.com/office/word/2012/wordml" xmlns:w16cid="http://schemas.microsoft.com/office/word/2016/wordml/cid" xmlns:w16se="http://schemas.microsoft.com/office/word/2015/wordml/symex" xmlns:wpg="http://schemas.microsoft.com/office/word/2010/wordprocessingGroup" xmlns:wpi="http://schemas.microsoft.com/office/word/2010/wordprocessingInk" xmlns:wne="http://schemas.microsoft.com/office/word/2006/wordml" xmlns:wps="http://schemas.microsoft.com/office/word/2010/wordprocessingShape" mc:Ignorable="w14 w15 w16se w16cid wp14">
+  <w:abstractNum w:abstractNumId="0" w15:restartNumberingAfterBreak="0">
+    <w:nsid w:val="31387484"/>
+    <w:multiLevelType w:val="hybridMultilevel"/>
+    <w:tmpl w:val="34F4F56A"/>
+    <w:lvl w:ilvl="0" w:tplc="6366C40A">
+      <w:start w:val="1"/>
+      <w:numFmt w:val="decimal"/>
+      <w:lvlText w:val="%1."/>
+      <w:lvlJc w:val="left"/>
+      <w:pPr>
+        <w:ind w:left="1080" w:hanging="360"/>
+      </w:pPr>
+      <w:rPr>
+        <w:rFonts w:hint="default"/>
+      </w:rPr>
+    </w:lvl>
+    <w:lvl w:ilvl="1" w:tplc="10000019" w:tentative="1">
+      <w:start w:val="1"/>
+      <w:numFmt w:val="lowerLetter"/>
+      <w:lvlText w:val="%2."/>
+      <w:lvlJc w:val="left"/>
+      <w:pPr>
+        <w:ind w:left="1800" w:hanging="360"/>
+      </w:pPr>
+    </w:lvl>
+    <w:lvl w:ilvl="2" w:tplc="1000001B" w:tentative="1">
+      <w:start w:val="1"/>
+      <w:numFmt w:val="lowerRoman"/>
+      <w:lvlText w:val="%3."/>
+      <w:lvlJc w:val="right"/>
+      <w:pPr>
+        <w:ind w:left="2520" w:hanging="180"/>
+      </w:pPr>
+    </w:lvl>
+    <w:lvl w:ilvl="3" w:tplc="1000000F" w:tentative="1">
+      <w:start w:val="1"/>
+      <w:numFmt w:val="decimal"/>
+      <w:lvlText w:val="%4."/>
+      <w:lvlJc w:val="left"/>
+      <w:pPr>
+        <w:ind w:left="3240" w:hanging="360"/>
+      </w:pPr>
+    </w:lvl>
+    <w:lvl w:ilvl="4" w:tplc="10000019" w:tentative="1">
+      <w:start w:val="1"/>
+      <w:numFmt w:val="lowerLetter"/>
+      <w:lvlText w:val="%5."/>
+      <w:lvlJc w:val="left"/>
+      <w:pPr>
+        <w:ind w:left="3960" w:hanging="360"/>
+      </w:pPr>
+    </w:lvl>
+    <w:lvl w:ilvl="5" w:tplc="1000001B" w:tentative="1">
+      <w:start w:val="1"/>
+      <w:numFmt w:val="lowerRoman"/>
+      <w:lvlText w:val="%6."/>
+      <w:lvlJc w:val="right"/>
+      <w:pPr>
+        <w:ind w:left="4680" w:hanging="180"/>
+      </w:pPr>
+    </w:lvl>
+    <w:lvl w:ilvl="6" w:tplc="1000000F" w:tentative="1">
+      <w:start w:val="1"/>
+      <w:numFmt w:val="decimal"/>
+      <w:lvlText w:val="%7."/>
+      <w:lvlJc w:val="left"/>
+      <w:pPr>
+        <w:ind w:left="5400" w:hanging="360"/>
+      </w:pPr>
+    </w:lvl>
+    <w:lvl w:ilvl="7" w:tplc="10000019" w:tentative="1">
+      <w:start w:val="1"/>
+      <w:numFmt w:val="lowerLetter"/>
+      <w:lvlText w:val="%8."/>
+      <w:lvlJc w:val="left"/>
+      <w:pPr>
+        <w:ind w:left="6120" w:hanging="360"/>
+      </w:pPr>
+    </w:lvl>
+    <w:lvl w:ilvl="8" w:tplc="1000001B" w:tentative="1">
+      <w:start w:val="1"/>
+      <w:numFmt w:val="lowerRoman"/>
+      <w:lvlText w:val="%9."/>
+      <w:lvlJc w:val="right"/>
+      <w:pPr>
+        <w:ind w:left="6840" w:hanging="180"/>
+      </w:pPr>
+    </w:lvl>
+  </w:abstractNum>
+  <w:num w:numId="1">
+    <w:abstractNumId w:val="0"/>
+  </w:num>
+</w:numbering>
 </file>
 
 <file path=word/styles.xml><?xml version="1.0" encoding="utf-8"?>
@@ -462,6 +1096,17 @@
     <w:semiHidden/>
     <w:unhideWhenUsed/>
   </w:style>
+  <w:style w:type="paragraph" w:styleId="a3">
+    <w:name w:val="List Paragraph"/>
+    <w:basedOn w:val="a"/>
+    <w:uiPriority w:val="34"/>
+    <w:qFormat/>
+    <w:rsid w:val="00B32E43"/>
+    <w:pPr>
+      <w:ind w:left="720"/>
+      <w:contextualSpacing/>
+    </w:pPr>
+  </w:style>
 </w:styles>
 </file>
 

</xml_diff>